<commit_message>
Upload ongoing files and folder structure from google docs
https://drive.google.com/drive/folders/1P4HNyMqKs1y1j_hB3r9MMvxLpA8b3ebI?usp=sharing
</commit_message>
<xml_diff>
--- a/docs/Sprint 0/Communication Logs – Milestone 1.docx
+++ b/docs/Sprint 0/Communication Logs – Milestone 1.docx
@@ -102,7 +102,287 @@
           <wp:inline distB="114300" distT="114300" distL="114300" distR="114300">
             <wp:extent cx="5731200" cy="2870200"/>
             <wp:effectExtent b="0" l="0" r="0" t="0"/>
-            <wp:docPr id="7" name="image2.png"/>
+            <wp:docPr id="7" name="image1.png"/>
+            <a:graphic>
+              <a:graphicData uri="http://schemas.openxmlformats.org/drawingml/2006/picture">
+                <pic:pic>
+                  <pic:nvPicPr>
+                    <pic:cNvPr id="0" name="image1.png"/>
+                    <pic:cNvPicPr preferRelativeResize="0"/>
+                  </pic:nvPicPr>
+                  <pic:blipFill>
+                    <a:blip r:embed="rId8"/>
+                    <a:srcRect b="0" l="0" r="0" t="0"/>
+                    <a:stretch>
+                      <a:fillRect/>
+                    </a:stretch>
+                  </pic:blipFill>
+                  <pic:spPr>
+                    <a:xfrm>
+                      <a:off x="0" y="0"/>
+                      <a:ext cx="5731200" cy="2870200"/>
+                    </a:xfrm>
+                    <a:prstGeom prst="rect"/>
+                    <a:ln/>
+                  </pic:spPr>
+                </pic:pic>
+              </a:graphicData>
+            </a:graphic>
+          </wp:inline>
+        </w:drawing>
+      </w:r>
+      <w:r>
+        <w:rPr/>
+        <w:drawing>
+          <wp:inline distB="114300" distT="114300" distL="114300" distR="114300">
+            <wp:extent cx="5731200" cy="4381500"/>
+            <wp:effectExtent b="0" l="0" r="0" t="0"/>
+            <wp:docPr id="1" name="image8.png"/>
+            <a:graphic>
+              <a:graphicData uri="http://schemas.openxmlformats.org/drawingml/2006/picture">
+                <pic:pic>
+                  <pic:nvPicPr>
+                    <pic:cNvPr id="0" name="image8.png"/>
+                    <pic:cNvPicPr preferRelativeResize="0"/>
+                  </pic:nvPicPr>
+                  <pic:blipFill>
+                    <a:blip r:embed="rId9"/>
+                    <a:srcRect b="0" l="0" r="0" t="0"/>
+                    <a:stretch>
+                      <a:fillRect/>
+                    </a:stretch>
+                  </pic:blipFill>
+                  <pic:spPr>
+                    <a:xfrm>
+                      <a:off x="0" y="0"/>
+                      <a:ext cx="5731200" cy="4381500"/>
+                    </a:xfrm>
+                    <a:prstGeom prst="rect"/>
+                    <a:ln/>
+                  </pic:spPr>
+                </pic:pic>
+              </a:graphicData>
+            </a:graphic>
+          </wp:inline>
+        </w:drawing>
+      </w:r>
+      <w:r>
+        <w:rPr/>
+        <w:drawing>
+          <wp:inline distB="114300" distT="114300" distL="114300" distR="114300">
+            <wp:extent cx="4586288" cy="3884506"/>
+            <wp:effectExtent b="0" l="0" r="0" t="0"/>
+            <wp:docPr id="4" name="image10.png"/>
+            <a:graphic>
+              <a:graphicData uri="http://schemas.openxmlformats.org/drawingml/2006/picture">
+                <pic:pic>
+                  <pic:nvPicPr>
+                    <pic:cNvPr id="0" name="image10.png"/>
+                    <pic:cNvPicPr preferRelativeResize="0"/>
+                  </pic:nvPicPr>
+                  <pic:blipFill>
+                    <a:blip r:embed="rId10"/>
+                    <a:srcRect b="0" l="0" r="0" t="0"/>
+                    <a:stretch>
+                      <a:fillRect/>
+                    </a:stretch>
+                  </pic:blipFill>
+                  <pic:spPr>
+                    <a:xfrm>
+                      <a:off x="0" y="0"/>
+                      <a:ext cx="4586288" cy="3884506"/>
+                    </a:xfrm>
+                    <a:prstGeom prst="rect"/>
+                    <a:ln/>
+                  </pic:spPr>
+                </pic:pic>
+              </a:graphicData>
+            </a:graphic>
+          </wp:inline>
+        </w:drawing>
+      </w:r>
+      <w:r>
+        <w:rPr/>
+        <w:drawing>
+          <wp:inline distB="114300" distT="114300" distL="114300" distR="114300">
+            <wp:extent cx="5197894" cy="4386263"/>
+            <wp:effectExtent b="0" l="0" r="0" t="0"/>
+            <wp:docPr id="13" name="image5.png"/>
+            <a:graphic>
+              <a:graphicData uri="http://schemas.openxmlformats.org/drawingml/2006/picture">
+                <pic:pic>
+                  <pic:nvPicPr>
+                    <pic:cNvPr id="0" name="image5.png"/>
+                    <pic:cNvPicPr preferRelativeResize="0"/>
+                  </pic:nvPicPr>
+                  <pic:blipFill>
+                    <a:blip r:embed="rId11"/>
+                    <a:srcRect b="0" l="0" r="0" t="0"/>
+                    <a:stretch>
+                      <a:fillRect/>
+                    </a:stretch>
+                  </pic:blipFill>
+                  <pic:spPr>
+                    <a:xfrm>
+                      <a:off x="0" y="0"/>
+                      <a:ext cx="5197894" cy="4386263"/>
+                    </a:xfrm>
+                    <a:prstGeom prst="rect"/>
+                    <a:ln/>
+                  </pic:spPr>
+                </pic:pic>
+              </a:graphicData>
+            </a:graphic>
+          </wp:inline>
+        </w:drawing>
+      </w:r>
+      <w:r>
+        <w:rPr/>
+        <w:drawing>
+          <wp:inline distB="114300" distT="114300" distL="114300" distR="114300">
+            <wp:extent cx="4738688" cy="4142028"/>
+            <wp:effectExtent b="0" l="0" r="0" t="0"/>
+            <wp:docPr id="11" name="image7.png"/>
+            <a:graphic>
+              <a:graphicData uri="http://schemas.openxmlformats.org/drawingml/2006/picture">
+                <pic:pic>
+                  <pic:nvPicPr>
+                    <pic:cNvPr id="0" name="image7.png"/>
+                    <pic:cNvPicPr preferRelativeResize="0"/>
+                  </pic:nvPicPr>
+                  <pic:blipFill>
+                    <a:blip r:embed="rId12"/>
+                    <a:srcRect b="0" l="0" r="0" t="0"/>
+                    <a:stretch>
+                      <a:fillRect/>
+                    </a:stretch>
+                  </pic:blipFill>
+                  <pic:spPr>
+                    <a:xfrm>
+                      <a:off x="0" y="0"/>
+                      <a:ext cx="4738688" cy="4142028"/>
+                    </a:xfrm>
+                    <a:prstGeom prst="rect"/>
+                    <a:ln/>
+                  </pic:spPr>
+                </pic:pic>
+              </a:graphicData>
+            </a:graphic>
+          </wp:inline>
+        </w:drawing>
+      </w:r>
+      <w:r>
+        <w:rPr/>
+        <w:drawing>
+          <wp:inline distB="114300" distT="114300" distL="114300" distR="114300">
+            <wp:extent cx="4757738" cy="4237661"/>
+            <wp:effectExtent b="0" l="0" r="0" t="0"/>
+            <wp:docPr id="2" name="image9.png"/>
+            <a:graphic>
+              <a:graphicData uri="http://schemas.openxmlformats.org/drawingml/2006/picture">
+                <pic:pic>
+                  <pic:nvPicPr>
+                    <pic:cNvPr id="0" name="image9.png"/>
+                    <pic:cNvPicPr preferRelativeResize="0"/>
+                  </pic:nvPicPr>
+                  <pic:blipFill>
+                    <a:blip r:embed="rId13"/>
+                    <a:srcRect b="0" l="0" r="0" t="0"/>
+                    <a:stretch>
+                      <a:fillRect/>
+                    </a:stretch>
+                  </pic:blipFill>
+                  <pic:spPr>
+                    <a:xfrm>
+                      <a:off x="0" y="0"/>
+                      <a:ext cx="4757738" cy="4237661"/>
+                    </a:xfrm>
+                    <a:prstGeom prst="rect"/>
+                    <a:ln/>
+                  </pic:spPr>
+                </pic:pic>
+              </a:graphicData>
+            </a:graphic>
+          </wp:inline>
+        </w:drawing>
+      </w:r>
+      <w:r>
+        <w:rPr/>
+        <w:drawing>
+          <wp:inline distB="114300" distT="114300" distL="114300" distR="114300">
+            <wp:extent cx="4719638" cy="3535808"/>
+            <wp:effectExtent b="0" l="0" r="0" t="0"/>
+            <wp:docPr id="6" name="image6.png"/>
+            <a:graphic>
+              <a:graphicData uri="http://schemas.openxmlformats.org/drawingml/2006/picture">
+                <pic:pic>
+                  <pic:nvPicPr>
+                    <pic:cNvPr id="0" name="image6.png"/>
+                    <pic:cNvPicPr preferRelativeResize="0"/>
+                  </pic:nvPicPr>
+                  <pic:blipFill>
+                    <a:blip r:embed="rId14"/>
+                    <a:srcRect b="0" l="0" r="0" t="0"/>
+                    <a:stretch>
+                      <a:fillRect/>
+                    </a:stretch>
+                  </pic:blipFill>
+                  <pic:spPr>
+                    <a:xfrm>
+                      <a:off x="0" y="0"/>
+                      <a:ext cx="4719638" cy="3535808"/>
+                    </a:xfrm>
+                    <a:prstGeom prst="rect"/>
+                    <a:ln/>
+                  </pic:spPr>
+                </pic:pic>
+              </a:graphicData>
+            </a:graphic>
+          </wp:inline>
+        </w:drawing>
+      </w:r>
+      <w:r>
+        <w:rPr/>
+        <w:drawing>
+          <wp:inline distB="114300" distT="114300" distL="114300" distR="114300">
+            <wp:extent cx="5731200" cy="4978400"/>
+            <wp:effectExtent b="0" l="0" r="0" t="0"/>
+            <wp:docPr id="9" name="image13.png"/>
+            <a:graphic>
+              <a:graphicData uri="http://schemas.openxmlformats.org/drawingml/2006/picture">
+                <pic:pic>
+                  <pic:nvPicPr>
+                    <pic:cNvPr id="0" name="image13.png"/>
+                    <pic:cNvPicPr preferRelativeResize="0"/>
+                  </pic:nvPicPr>
+                  <pic:blipFill>
+                    <a:blip r:embed="rId15"/>
+                    <a:srcRect b="0" l="0" r="0" t="0"/>
+                    <a:stretch>
+                      <a:fillRect/>
+                    </a:stretch>
+                  </pic:blipFill>
+                  <pic:spPr>
+                    <a:xfrm>
+                      <a:off x="0" y="0"/>
+                      <a:ext cx="5731200" cy="4978400"/>
+                    </a:xfrm>
+                    <a:prstGeom prst="rect"/>
+                    <a:ln/>
+                  </pic:spPr>
+                </pic:pic>
+              </a:graphicData>
+            </a:graphic>
+          </wp:inline>
+        </w:drawing>
+      </w:r>
+      <w:r>
+        <w:rPr/>
+        <w:drawing>
+          <wp:inline distB="114300" distT="114300" distL="114300" distR="114300">
+            <wp:extent cx="5731200" cy="3517900"/>
+            <wp:effectExtent b="0" l="0" r="0" t="0"/>
+            <wp:docPr id="15" name="image2.png"/>
             <a:graphic>
               <a:graphicData uri="http://schemas.openxmlformats.org/drawingml/2006/picture">
                 <pic:pic>
@@ -111,173 +391,33 @@
                     <pic:cNvPicPr preferRelativeResize="0"/>
                   </pic:nvPicPr>
                   <pic:blipFill>
-                    <a:blip r:embed="rId8"/>
-                    <a:srcRect b="0" l="0" r="0" t="0"/>
-                    <a:stretch>
-                      <a:fillRect/>
-                    </a:stretch>
-                  </pic:blipFill>
-                  <pic:spPr>
-                    <a:xfrm>
-                      <a:off x="0" y="0"/>
-                      <a:ext cx="5731200" cy="2870200"/>
-                    </a:xfrm>
-                    <a:prstGeom prst="rect"/>
-                    <a:ln/>
-                  </pic:spPr>
-                </pic:pic>
-              </a:graphicData>
-            </a:graphic>
-          </wp:inline>
-        </w:drawing>
-      </w:r>
-      <w:r>
-        <w:rPr/>
-        <w:drawing>
-          <wp:inline distB="114300" distT="114300" distL="114300" distR="114300">
-            <wp:extent cx="5731200" cy="4381500"/>
-            <wp:effectExtent b="0" l="0" r="0" t="0"/>
-            <wp:docPr id="1" name="image6.png"/>
-            <a:graphic>
-              <a:graphicData uri="http://schemas.openxmlformats.org/drawingml/2006/picture">
-                <pic:pic>
-                  <pic:nvPicPr>
-                    <pic:cNvPr id="0" name="image6.png"/>
-                    <pic:cNvPicPr preferRelativeResize="0"/>
-                  </pic:nvPicPr>
-                  <pic:blipFill>
-                    <a:blip r:embed="rId9"/>
-                    <a:srcRect b="0" l="0" r="0" t="0"/>
-                    <a:stretch>
-                      <a:fillRect/>
-                    </a:stretch>
-                  </pic:blipFill>
-                  <pic:spPr>
-                    <a:xfrm>
-                      <a:off x="0" y="0"/>
-                      <a:ext cx="5731200" cy="4381500"/>
-                    </a:xfrm>
-                    <a:prstGeom prst="rect"/>
-                    <a:ln/>
-                  </pic:spPr>
-                </pic:pic>
-              </a:graphicData>
-            </a:graphic>
-          </wp:inline>
-        </w:drawing>
-      </w:r>
-      <w:r>
-        <w:rPr/>
-        <w:drawing>
-          <wp:inline distB="114300" distT="114300" distL="114300" distR="114300">
-            <wp:extent cx="4586288" cy="3884506"/>
-            <wp:effectExtent b="0" l="0" r="0" t="0"/>
-            <wp:docPr id="4" name="image9.png"/>
-            <a:graphic>
-              <a:graphicData uri="http://schemas.openxmlformats.org/drawingml/2006/picture">
-                <pic:pic>
-                  <pic:nvPicPr>
-                    <pic:cNvPr id="0" name="image9.png"/>
-                    <pic:cNvPicPr preferRelativeResize="0"/>
-                  </pic:nvPicPr>
-                  <pic:blipFill>
-                    <a:blip r:embed="rId10"/>
-                    <a:srcRect b="0" l="0" r="0" t="0"/>
-                    <a:stretch>
-                      <a:fillRect/>
-                    </a:stretch>
-                  </pic:blipFill>
-                  <pic:spPr>
-                    <a:xfrm>
-                      <a:off x="0" y="0"/>
-                      <a:ext cx="4586288" cy="3884506"/>
-                    </a:xfrm>
-                    <a:prstGeom prst="rect"/>
-                    <a:ln/>
-                  </pic:spPr>
-                </pic:pic>
-              </a:graphicData>
-            </a:graphic>
-          </wp:inline>
-        </w:drawing>
-      </w:r>
-      <w:r>
-        <w:rPr/>
-        <w:drawing>
-          <wp:inline distB="114300" distT="114300" distL="114300" distR="114300">
-            <wp:extent cx="5197894" cy="4386263"/>
-            <wp:effectExtent b="0" l="0" r="0" t="0"/>
-            <wp:docPr id="13" name="image10.png"/>
-            <a:graphic>
-              <a:graphicData uri="http://schemas.openxmlformats.org/drawingml/2006/picture">
-                <pic:pic>
-                  <pic:nvPicPr>
-                    <pic:cNvPr id="0" name="image10.png"/>
-                    <pic:cNvPicPr preferRelativeResize="0"/>
-                  </pic:nvPicPr>
-                  <pic:blipFill>
-                    <a:blip r:embed="rId11"/>
-                    <a:srcRect b="0" l="0" r="0" t="0"/>
-                    <a:stretch>
-                      <a:fillRect/>
-                    </a:stretch>
-                  </pic:blipFill>
-                  <pic:spPr>
-                    <a:xfrm>
-                      <a:off x="0" y="0"/>
-                      <a:ext cx="5197894" cy="4386263"/>
-                    </a:xfrm>
-                    <a:prstGeom prst="rect"/>
-                    <a:ln/>
-                  </pic:spPr>
-                </pic:pic>
-              </a:graphicData>
-            </a:graphic>
-          </wp:inline>
-        </w:drawing>
-      </w:r>
-      <w:r>
-        <w:rPr/>
-        <w:drawing>
-          <wp:inline distB="114300" distT="114300" distL="114300" distR="114300">
-            <wp:extent cx="4738688" cy="4142028"/>
-            <wp:effectExtent b="0" l="0" r="0" t="0"/>
-            <wp:docPr id="11" name="image5.png"/>
-            <a:graphic>
-              <a:graphicData uri="http://schemas.openxmlformats.org/drawingml/2006/picture">
-                <pic:pic>
-                  <pic:nvPicPr>
-                    <pic:cNvPr id="0" name="image5.png"/>
-                    <pic:cNvPicPr preferRelativeResize="0"/>
-                  </pic:nvPicPr>
-                  <pic:blipFill>
-                    <a:blip r:embed="rId12"/>
-                    <a:srcRect b="0" l="0" r="0" t="0"/>
-                    <a:stretch>
-                      <a:fillRect/>
-                    </a:stretch>
-                  </pic:blipFill>
-                  <pic:spPr>
-                    <a:xfrm>
-                      <a:off x="0" y="0"/>
-                      <a:ext cx="4738688" cy="4142028"/>
-                    </a:xfrm>
-                    <a:prstGeom prst="rect"/>
-                    <a:ln/>
-                  </pic:spPr>
-                </pic:pic>
-              </a:graphicData>
-            </a:graphic>
-          </wp:inline>
-        </w:drawing>
-      </w:r>
-      <w:r>
-        <w:rPr/>
-        <w:drawing>
-          <wp:inline distB="114300" distT="114300" distL="114300" distR="114300">
-            <wp:extent cx="4757738" cy="4237661"/>
-            <wp:effectExtent b="0" l="0" r="0" t="0"/>
-            <wp:docPr id="2" name="image15.png"/>
+                    <a:blip r:embed="rId16"/>
+                    <a:srcRect b="0" l="0" r="0" t="0"/>
+                    <a:stretch>
+                      <a:fillRect/>
+                    </a:stretch>
+                  </pic:blipFill>
+                  <pic:spPr>
+                    <a:xfrm>
+                      <a:off x="0" y="0"/>
+                      <a:ext cx="5731200" cy="3517900"/>
+                    </a:xfrm>
+                    <a:prstGeom prst="rect"/>
+                    <a:ln/>
+                  </pic:spPr>
+                </pic:pic>
+              </a:graphicData>
+            </a:graphic>
+          </wp:inline>
+        </w:drawing>
+      </w:r>
+      <w:r>
+        <w:rPr/>
+        <w:drawing>
+          <wp:inline distB="114300" distT="114300" distL="114300" distR="114300">
+            <wp:extent cx="5731200" cy="4622800"/>
+            <wp:effectExtent b="0" l="0" r="0" t="0"/>
+            <wp:docPr id="8" name="image15.png"/>
             <a:graphic>
               <a:graphicData uri="http://schemas.openxmlformats.org/drawingml/2006/picture">
                 <pic:pic>
@@ -286,68 +426,33 @@
                     <pic:cNvPicPr preferRelativeResize="0"/>
                   </pic:nvPicPr>
                   <pic:blipFill>
-                    <a:blip r:embed="rId13"/>
-                    <a:srcRect b="0" l="0" r="0" t="0"/>
-                    <a:stretch>
-                      <a:fillRect/>
-                    </a:stretch>
-                  </pic:blipFill>
-                  <pic:spPr>
-                    <a:xfrm>
-                      <a:off x="0" y="0"/>
-                      <a:ext cx="4757738" cy="4237661"/>
-                    </a:xfrm>
-                    <a:prstGeom prst="rect"/>
-                    <a:ln/>
-                  </pic:spPr>
-                </pic:pic>
-              </a:graphicData>
-            </a:graphic>
-          </wp:inline>
-        </w:drawing>
-      </w:r>
-      <w:r>
-        <w:rPr/>
-        <w:drawing>
-          <wp:inline distB="114300" distT="114300" distL="114300" distR="114300">
-            <wp:extent cx="4719638" cy="3535808"/>
-            <wp:effectExtent b="0" l="0" r="0" t="0"/>
-            <wp:docPr id="6" name="image7.png"/>
-            <a:graphic>
-              <a:graphicData uri="http://schemas.openxmlformats.org/drawingml/2006/picture">
-                <pic:pic>
-                  <pic:nvPicPr>
-                    <pic:cNvPr id="0" name="image7.png"/>
-                    <pic:cNvPicPr preferRelativeResize="0"/>
-                  </pic:nvPicPr>
-                  <pic:blipFill>
-                    <a:blip r:embed="rId14"/>
-                    <a:srcRect b="0" l="0" r="0" t="0"/>
-                    <a:stretch>
-                      <a:fillRect/>
-                    </a:stretch>
-                  </pic:blipFill>
-                  <pic:spPr>
-                    <a:xfrm>
-                      <a:off x="0" y="0"/>
-                      <a:ext cx="4719638" cy="3535808"/>
-                    </a:xfrm>
-                    <a:prstGeom prst="rect"/>
-                    <a:ln/>
-                  </pic:spPr>
-                </pic:pic>
-              </a:graphicData>
-            </a:graphic>
-          </wp:inline>
-        </w:drawing>
-      </w:r>
-      <w:r>
-        <w:rPr/>
-        <w:drawing>
-          <wp:inline distB="114300" distT="114300" distL="114300" distR="114300">
-            <wp:extent cx="5731200" cy="4978400"/>
-            <wp:effectExtent b="0" l="0" r="0" t="0"/>
-            <wp:docPr id="9" name="image11.png"/>
+                    <a:blip r:embed="rId17"/>
+                    <a:srcRect b="0" l="0" r="0" t="0"/>
+                    <a:stretch>
+                      <a:fillRect/>
+                    </a:stretch>
+                  </pic:blipFill>
+                  <pic:spPr>
+                    <a:xfrm>
+                      <a:off x="0" y="0"/>
+                      <a:ext cx="5731200" cy="4622800"/>
+                    </a:xfrm>
+                    <a:prstGeom prst="rect"/>
+                    <a:ln/>
+                  </pic:spPr>
+                </pic:pic>
+              </a:graphicData>
+            </a:graphic>
+          </wp:inline>
+        </w:drawing>
+      </w:r>
+      <w:r>
+        <w:rPr/>
+        <w:drawing>
+          <wp:inline distB="114300" distT="114300" distL="114300" distR="114300">
+            <wp:extent cx="5491163" cy="3898622"/>
+            <wp:effectExtent b="0" l="0" r="0" t="0"/>
+            <wp:docPr id="14" name="image11.png"/>
             <a:graphic>
               <a:graphicData uri="http://schemas.openxmlformats.org/drawingml/2006/picture">
                 <pic:pic>
@@ -356,178 +461,73 @@
                     <pic:cNvPicPr preferRelativeResize="0"/>
                   </pic:nvPicPr>
                   <pic:blipFill>
-                    <a:blip r:embed="rId15"/>
-                    <a:srcRect b="0" l="0" r="0" t="0"/>
-                    <a:stretch>
-                      <a:fillRect/>
-                    </a:stretch>
-                  </pic:blipFill>
-                  <pic:spPr>
-                    <a:xfrm>
-                      <a:off x="0" y="0"/>
-                      <a:ext cx="5731200" cy="4978400"/>
-                    </a:xfrm>
-                    <a:prstGeom prst="rect"/>
-                    <a:ln/>
-                  </pic:spPr>
-                </pic:pic>
-              </a:graphicData>
-            </a:graphic>
-          </wp:inline>
-        </w:drawing>
-      </w:r>
-      <w:r>
-        <w:rPr/>
-        <w:drawing>
-          <wp:inline distB="114300" distT="114300" distL="114300" distR="114300">
-            <wp:extent cx="5731200" cy="3517900"/>
-            <wp:effectExtent b="0" l="0" r="0" t="0"/>
-            <wp:docPr id="15" name="image1.png"/>
-            <a:graphic>
-              <a:graphicData uri="http://schemas.openxmlformats.org/drawingml/2006/picture">
-                <pic:pic>
-                  <pic:nvPicPr>
-                    <pic:cNvPr id="0" name="image1.png"/>
-                    <pic:cNvPicPr preferRelativeResize="0"/>
-                  </pic:nvPicPr>
-                  <pic:blipFill>
-                    <a:blip r:embed="rId16"/>
-                    <a:srcRect b="0" l="0" r="0" t="0"/>
-                    <a:stretch>
-                      <a:fillRect/>
-                    </a:stretch>
-                  </pic:blipFill>
-                  <pic:spPr>
-                    <a:xfrm>
-                      <a:off x="0" y="0"/>
-                      <a:ext cx="5731200" cy="3517900"/>
-                    </a:xfrm>
-                    <a:prstGeom prst="rect"/>
-                    <a:ln/>
-                  </pic:spPr>
-                </pic:pic>
-              </a:graphicData>
-            </a:graphic>
-          </wp:inline>
-        </w:drawing>
-      </w:r>
-      <w:r>
-        <w:rPr/>
-        <w:drawing>
-          <wp:inline distB="114300" distT="114300" distL="114300" distR="114300">
-            <wp:extent cx="5731200" cy="4622800"/>
-            <wp:effectExtent b="0" l="0" r="0" t="0"/>
-            <wp:docPr id="8" name="image14.png"/>
+                    <a:blip r:embed="rId18"/>
+                    <a:srcRect b="0" l="0" r="0" t="0"/>
+                    <a:stretch>
+                      <a:fillRect/>
+                    </a:stretch>
+                  </pic:blipFill>
+                  <pic:spPr>
+                    <a:xfrm>
+                      <a:off x="0" y="0"/>
+                      <a:ext cx="5491163" cy="3898622"/>
+                    </a:xfrm>
+                    <a:prstGeom prst="rect"/>
+                    <a:ln/>
+                  </pic:spPr>
+                </pic:pic>
+              </a:graphicData>
+            </a:graphic>
+          </wp:inline>
+        </w:drawing>
+      </w:r>
+      <w:r>
+        <w:rPr/>
+        <w:drawing>
+          <wp:inline distB="114300" distT="114300" distL="114300" distR="114300">
+            <wp:extent cx="3984837" cy="3443288"/>
+            <wp:effectExtent b="0" l="0" r="0" t="0"/>
+            <wp:docPr id="12" name="image12.png"/>
+            <a:graphic>
+              <a:graphicData uri="http://schemas.openxmlformats.org/drawingml/2006/picture">
+                <pic:pic>
+                  <pic:nvPicPr>
+                    <pic:cNvPr id="0" name="image12.png"/>
+                    <pic:cNvPicPr preferRelativeResize="0"/>
+                  </pic:nvPicPr>
+                  <pic:blipFill>
+                    <a:blip r:embed="rId19"/>
+                    <a:srcRect b="0" l="0" r="0" t="0"/>
+                    <a:stretch>
+                      <a:fillRect/>
+                    </a:stretch>
+                  </pic:blipFill>
+                  <pic:spPr>
+                    <a:xfrm>
+                      <a:off x="0" y="0"/>
+                      <a:ext cx="3984837" cy="3443288"/>
+                    </a:xfrm>
+                    <a:prstGeom prst="rect"/>
+                    <a:ln/>
+                  </pic:spPr>
+                </pic:pic>
+              </a:graphicData>
+            </a:graphic>
+          </wp:inline>
+        </w:drawing>
+      </w:r>
+      <w:r>
+        <w:rPr/>
+        <w:drawing>
+          <wp:inline distB="114300" distT="114300" distL="114300" distR="114300">
+            <wp:extent cx="5731200" cy="5207000"/>
+            <wp:effectExtent b="0" l="0" r="0" t="0"/>
+            <wp:docPr id="3" name="image14.png"/>
             <a:graphic>
               <a:graphicData uri="http://schemas.openxmlformats.org/drawingml/2006/picture">
                 <pic:pic>
                   <pic:nvPicPr>
                     <pic:cNvPr id="0" name="image14.png"/>
-                    <pic:cNvPicPr preferRelativeResize="0"/>
-                  </pic:nvPicPr>
-                  <pic:blipFill>
-                    <a:blip r:embed="rId17"/>
-                    <a:srcRect b="0" l="0" r="0" t="0"/>
-                    <a:stretch>
-                      <a:fillRect/>
-                    </a:stretch>
-                  </pic:blipFill>
-                  <pic:spPr>
-                    <a:xfrm>
-                      <a:off x="0" y="0"/>
-                      <a:ext cx="5731200" cy="4622800"/>
-                    </a:xfrm>
-                    <a:prstGeom prst="rect"/>
-                    <a:ln/>
-                  </pic:spPr>
-                </pic:pic>
-              </a:graphicData>
-            </a:graphic>
-          </wp:inline>
-        </w:drawing>
-      </w:r>
-      <w:r>
-        <w:rPr/>
-        <w:drawing>
-          <wp:inline distB="114300" distT="114300" distL="114300" distR="114300">
-            <wp:extent cx="5491163" cy="3898622"/>
-            <wp:effectExtent b="0" l="0" r="0" t="0"/>
-            <wp:docPr id="14" name="image12.png"/>
-            <a:graphic>
-              <a:graphicData uri="http://schemas.openxmlformats.org/drawingml/2006/picture">
-                <pic:pic>
-                  <pic:nvPicPr>
-                    <pic:cNvPr id="0" name="image12.png"/>
-                    <pic:cNvPicPr preferRelativeResize="0"/>
-                  </pic:nvPicPr>
-                  <pic:blipFill>
-                    <a:blip r:embed="rId18"/>
-                    <a:srcRect b="0" l="0" r="0" t="0"/>
-                    <a:stretch>
-                      <a:fillRect/>
-                    </a:stretch>
-                  </pic:blipFill>
-                  <pic:spPr>
-                    <a:xfrm>
-                      <a:off x="0" y="0"/>
-                      <a:ext cx="5491163" cy="3898622"/>
-                    </a:xfrm>
-                    <a:prstGeom prst="rect"/>
-                    <a:ln/>
-                  </pic:spPr>
-                </pic:pic>
-              </a:graphicData>
-            </a:graphic>
-          </wp:inline>
-        </w:drawing>
-      </w:r>
-      <w:r>
-        <w:rPr/>
-        <w:drawing>
-          <wp:inline distB="114300" distT="114300" distL="114300" distR="114300">
-            <wp:extent cx="3984837" cy="3443288"/>
-            <wp:effectExtent b="0" l="0" r="0" t="0"/>
-            <wp:docPr id="12" name="image8.png"/>
-            <a:graphic>
-              <a:graphicData uri="http://schemas.openxmlformats.org/drawingml/2006/picture">
-                <pic:pic>
-                  <pic:nvPicPr>
-                    <pic:cNvPr id="0" name="image8.png"/>
-                    <pic:cNvPicPr preferRelativeResize="0"/>
-                  </pic:nvPicPr>
-                  <pic:blipFill>
-                    <a:blip r:embed="rId19"/>
-                    <a:srcRect b="0" l="0" r="0" t="0"/>
-                    <a:stretch>
-                      <a:fillRect/>
-                    </a:stretch>
-                  </pic:blipFill>
-                  <pic:spPr>
-                    <a:xfrm>
-                      <a:off x="0" y="0"/>
-                      <a:ext cx="3984837" cy="3443288"/>
-                    </a:xfrm>
-                    <a:prstGeom prst="rect"/>
-                    <a:ln/>
-                  </pic:spPr>
-                </pic:pic>
-              </a:graphicData>
-            </a:graphic>
-          </wp:inline>
-        </w:drawing>
-      </w:r>
-      <w:r>
-        <w:rPr/>
-        <w:drawing>
-          <wp:inline distB="114300" distT="114300" distL="114300" distR="114300">
-            <wp:extent cx="5731200" cy="5207000"/>
-            <wp:effectExtent b="0" l="0" r="0" t="0"/>
-            <wp:docPr id="3" name="image13.png"/>
-            <a:graphic>
-              <a:graphicData uri="http://schemas.openxmlformats.org/drawingml/2006/picture">
-                <pic:pic>
-                  <pic:nvPicPr>
-                    <pic:cNvPr id="0" name="image13.png"/>
                     <pic:cNvPicPr preferRelativeResize="0"/>
                   </pic:nvPicPr>
                   <pic:blipFill>

</xml_diff>